<commit_message>
koersen en reparatie abn intraday en idee voor volgende sprint
</commit_message>
<xml_diff>
--- a/Ontwerp/Sprints/Wijzigingen.docx
+++ b/Ontwerp/Sprints/Wijzigingen.docx
@@ -2476,6 +2476,95 @@
                 <w:lang w:val="nl-NL"/>
               </w:rPr>
               <w:t>Zeer hoog</w:t>
+            </w:r>
+          </w:p>
+        </w:tc>
+      </w:tr>
+      <w:tr>
+        <w:tc>
+          <w:tcPr>
+            <w:tcW w:w="974" w:type="dxa"/>
+            <w:shd w:val="clear" w:color="auto" w:fill="FFFFFF" w:themeFill="background1"/>
+          </w:tcPr>
+          <w:p>
+            <w:r>
+              <w:t>W0019</w:t>
+            </w:r>
+          </w:p>
+        </w:tc>
+        <w:tc>
+          <w:tcPr>
+            <w:tcW w:w="3923" w:type="dxa"/>
+            <w:shd w:val="clear" w:color="auto" w:fill="FFFFFF" w:themeFill="background1"/>
+          </w:tcPr>
+          <w:p>
+            <w:pPr>
+              <w:rPr>
+                <w:lang w:val="nl-NL"/>
+              </w:rPr>
+            </w:pPr>
+            <w:r>
+              <w:rPr>
+                <w:lang w:val="nl-NL"/>
+              </w:rPr>
+              <w:t>Dagkoers verversen ook als fonds in midkap staat</w:t>
+            </w:r>
+          </w:p>
+        </w:tc>
+        <w:tc>
+          <w:tcPr>
+            <w:tcW w:w="1409" w:type="dxa"/>
+            <w:shd w:val="clear" w:color="auto" w:fill="FFFFFF" w:themeFill="background1"/>
+          </w:tcPr>
+          <w:p>
+            <w:pPr>
+              <w:rPr>
+                <w:lang w:val="nl-NL"/>
+              </w:rPr>
+            </w:pPr>
+            <w:r>
+              <w:rPr>
+                <w:lang w:val="nl-NL"/>
+              </w:rPr>
+              <w:t>10 mrt 2021</w:t>
+            </w:r>
+          </w:p>
+        </w:tc>
+        <w:tc>
+          <w:tcPr>
+            <w:tcW w:w="2235" w:type="dxa"/>
+            <w:shd w:val="clear" w:color="auto" w:fill="FFFFFF" w:themeFill="background1"/>
+          </w:tcPr>
+          <w:p>
+            <w:pPr>
+              <w:rPr>
+                <w:lang w:val="nl-NL"/>
+              </w:rPr>
+            </w:pPr>
+            <w:r>
+              <w:rPr>
+                <w:lang w:val="nl-NL"/>
+              </w:rPr>
+              <w:t>Open</w:t>
+            </w:r>
+          </w:p>
+        </w:tc>
+        <w:tc>
+          <w:tcPr>
+            <w:tcW w:w="1353" w:type="dxa"/>
+            <w:shd w:val="clear" w:color="auto" w:fill="FFFFFF" w:themeFill="background1"/>
+          </w:tcPr>
+          <w:p>
+            <w:pPr>
+              <w:rPr>
+                <w:lang w:val="nl-NL"/>
+              </w:rPr>
+            </w:pPr>
+            <w:r>
+              <w:rPr>
+                <w:lang w:val="nl-NL"/>
+              </w:rPr>
+              <w:t>Hoog</w:t>
             </w:r>
           </w:p>
         </w:tc>

</xml_diff>